<commit_message>
1.CpkItems table 추가. Scaffolding 2.평균값등 표시 3.3채널 동시 표시
</commit_message>
<xml_diff>
--- a/CPK 진행 HISTORY.docx
+++ b/CPK 진행 HISTORY.docx
@@ -216,23 +216,7 @@
                 <w:b/>
                 <w:noProof/>
               </w:rPr>
-              <w:t>대상모</w:t>
-            </w:r>
-            <w:r>
-              <w:rPr>
-                <w:rStyle w:val="a6"/>
-                <w:b/>
-                <w:noProof/>
-              </w:rPr>
-              <w:t>델</w:t>
-            </w:r>
-            <w:r>
-              <w:rPr>
-                <w:rStyle w:val="a6"/>
-                <w:b/>
-                <w:noProof/>
-              </w:rPr>
-              <w:t xml:space="preserve"> 검사 기록 수</w:t>
+              <w:t>대상모델 검사 기록 수</w:t>
             </w:r>
             <w:r>
               <w:rPr>
@@ -316,23 +300,7 @@
                 <w:b/>
                 <w:noProof/>
               </w:rPr>
-              <w:t xml:space="preserve">프로그램 </w:t>
-            </w:r>
-            <w:r>
-              <w:rPr>
-                <w:rStyle w:val="a6"/>
-                <w:b/>
-                <w:noProof/>
-              </w:rPr>
-              <w:t>설</w:t>
-            </w:r>
-            <w:r>
-              <w:rPr>
-                <w:rStyle w:val="a6"/>
-                <w:b/>
-                <w:noProof/>
-              </w:rPr>
-              <w:t>계</w:t>
+              <w:t>프로그램 설계</w:t>
             </w:r>
             <w:r>
               <w:rPr>
@@ -1078,19 +1046,75 @@
           <w:tcPr>
             <w:tcW w:w="1134" w:type="dxa"/>
           </w:tcPr>
-          <w:p/>
+          <w:p>
+            <w:r>
+              <w:rPr>
+                <w:rFonts w:hint="eastAsia"/>
+              </w:rPr>
+              <w:t>2</w:t>
+            </w:r>
+            <w:r>
+              <w:t>4.6.13</w:t>
+            </w:r>
+            <w:proofErr w:type="gramStart"/>
+            <w:r>
+              <w:t>.</w:t>
+            </w:r>
+            <w:r>
+              <w:rPr>
+                <w:rFonts w:hint="eastAsia"/>
+              </w:rPr>
+              <w:t>목</w:t>
+            </w:r>
+            <w:proofErr w:type="gramEnd"/>
+          </w:p>
         </w:tc>
         <w:tc>
           <w:tcPr>
             <w:tcW w:w="5103" w:type="dxa"/>
           </w:tcPr>
+          <w:p>
+            <w:r>
+              <w:rPr>
+                <w:rFonts w:hint="eastAsia"/>
+              </w:rPr>
+              <w:t>*</w:t>
+            </w:r>
+            <w:r>
+              <w:rPr>
+                <w:rFonts w:hint="eastAsia"/>
+              </w:rPr>
+              <w:t xml:space="preserve"> </w:t>
+            </w:r>
+            <w:proofErr w:type="spellStart"/>
+            <w:r>
+              <w:t>CpkItems</w:t>
+            </w:r>
+            <w:proofErr w:type="spellEnd"/>
+            <w:r>
+              <w:rPr>
+                <w:rFonts w:hint="eastAsia"/>
+              </w:rPr>
+              <w:t xml:space="preserve">도 </w:t>
+            </w:r>
+            <w:r>
+              <w:t>scaffolding</w:t>
+            </w:r>
+          </w:p>
           <w:p/>
         </w:tc>
         <w:tc>
           <w:tcPr>
             <w:tcW w:w="992" w:type="dxa"/>
           </w:tcPr>
-          <w:p/>
+          <w:p>
+            <w:r>
+              <w:rPr>
+                <w:rFonts w:hint="eastAsia"/>
+              </w:rPr>
+              <w:t>*1)</w:t>
+            </w:r>
+          </w:p>
         </w:tc>
         <w:tc>
           <w:tcPr>
@@ -1100,7 +1124,346 @@
         </w:tc>
       </w:tr>
     </w:tbl>
-    <w:p/>
+    <w:p>
+      <w:pPr>
+        <w:jc w:val="left"/>
+        <w:rPr>
+          <w:rFonts w:ascii="Cascadia Mono" w:hAnsi="Cascadia Mono" w:cs="Cascadia Mono"/>
+          <w:color w:val="000000"/>
+          <w:kern w:val="0"/>
+          <w:sz w:val="19"/>
+          <w:szCs w:val="19"/>
+        </w:rPr>
+      </w:pPr>
+      <w:r>
+        <w:rPr>
+          <w:rFonts w:hint="eastAsia"/>
+        </w:rPr>
+        <w:t xml:space="preserve">*1) </w:t>
+      </w:r>
+      <w:r>
+        <w:rPr>
+          <w:rFonts w:ascii="Cascadia Mono" w:hAnsi="Cascadia Mono" w:cs="Cascadia Mono"/>
+          <w:color w:val="000000"/>
+          <w:kern w:val="0"/>
+          <w:sz w:val="19"/>
+          <w:szCs w:val="19"/>
+        </w:rPr>
+        <w:t>Scaffold-</w:t>
+      </w:r>
+      <w:proofErr w:type="spellStart"/>
+      <w:r>
+        <w:rPr>
+          <w:rFonts w:ascii="Cascadia Mono" w:hAnsi="Cascadia Mono" w:cs="Cascadia Mono"/>
+          <w:color w:val="000000"/>
+          <w:kern w:val="0"/>
+          <w:sz w:val="19"/>
+          <w:szCs w:val="19"/>
+        </w:rPr>
+        <w:t>DbContext</w:t>
+      </w:r>
+      <w:proofErr w:type="spellEnd"/>
+      <w:r>
+        <w:rPr>
+          <w:rFonts w:ascii="Cascadia Mono" w:hAnsi="Cascadia Mono" w:cs="Cascadia Mono"/>
+          <w:color w:val="000000"/>
+          <w:kern w:val="0"/>
+          <w:sz w:val="19"/>
+          <w:szCs w:val="19"/>
+        </w:rPr>
+        <w:t xml:space="preserve"> "Data Source=</w:t>
+      </w:r>
+      <w:proofErr w:type="spellStart"/>
+      <w:r>
+        <w:rPr>
+          <w:rFonts w:ascii="Cascadia Mono" w:hAnsi="Cascadia Mono" w:cs="Cascadia Mono"/>
+          <w:color w:val="000000"/>
+          <w:kern w:val="0"/>
+          <w:sz w:val="19"/>
+          <w:szCs w:val="19"/>
+        </w:rPr>
+        <w:t>fims.fstc.co.kr</w:t>
+      </w:r>
+      <w:proofErr w:type="gramStart"/>
+      <w:r>
+        <w:rPr>
+          <w:rFonts w:ascii="Cascadia Mono" w:hAnsi="Cascadia Mono" w:cs="Cascadia Mono"/>
+          <w:color w:val="000000"/>
+          <w:kern w:val="0"/>
+          <w:sz w:val="19"/>
+          <w:szCs w:val="19"/>
+        </w:rPr>
+        <w:t>;Initial</w:t>
+      </w:r>
+      <w:proofErr w:type="spellEnd"/>
+      <w:proofErr w:type="gramEnd"/>
+      <w:r>
+        <w:rPr>
+          <w:rFonts w:ascii="Cascadia Mono" w:hAnsi="Cascadia Mono" w:cs="Cascadia Mono"/>
+          <w:color w:val="000000"/>
+          <w:kern w:val="0"/>
+          <w:sz w:val="19"/>
+          <w:szCs w:val="19"/>
+        </w:rPr>
+        <w:t xml:space="preserve"> Catalog=</w:t>
+      </w:r>
+      <w:proofErr w:type="spellStart"/>
+      <w:r>
+        <w:rPr>
+          <w:rFonts w:ascii="Cascadia Mono" w:hAnsi="Cascadia Mono" w:cs="Cascadia Mono"/>
+          <w:color w:val="000000"/>
+          <w:kern w:val="0"/>
+          <w:sz w:val="19"/>
+          <w:szCs w:val="19"/>
+        </w:rPr>
+        <w:t>FimsDb;TrustServerCertificate</w:t>
+      </w:r>
+      <w:proofErr w:type="spellEnd"/>
+      <w:r>
+        <w:rPr>
+          <w:rFonts w:ascii="Cascadia Mono" w:hAnsi="Cascadia Mono" w:cs="Cascadia Mono"/>
+          <w:color w:val="000000"/>
+          <w:kern w:val="0"/>
+          <w:sz w:val="19"/>
+          <w:szCs w:val="19"/>
+        </w:rPr>
+        <w:t>=</w:t>
+      </w:r>
+      <w:proofErr w:type="spellStart"/>
+      <w:r>
+        <w:rPr>
+          <w:rFonts w:ascii="Cascadia Mono" w:hAnsi="Cascadia Mono" w:cs="Cascadia Mono"/>
+          <w:color w:val="000000"/>
+          <w:kern w:val="0"/>
+          <w:sz w:val="19"/>
+          <w:szCs w:val="19"/>
+        </w:rPr>
+        <w:t>True;User</w:t>
+      </w:r>
+      <w:proofErr w:type="spellEnd"/>
+      <w:r>
+        <w:rPr>
+          <w:rFonts w:ascii="Cascadia Mono" w:hAnsi="Cascadia Mono" w:cs="Cascadia Mono"/>
+          <w:color w:val="000000"/>
+          <w:kern w:val="0"/>
+          <w:sz w:val="19"/>
+          <w:szCs w:val="19"/>
+        </w:rPr>
+        <w:t xml:space="preserve"> Id=</w:t>
+      </w:r>
+      <w:proofErr w:type="spellStart"/>
+      <w:r>
+        <w:rPr>
+          <w:rFonts w:ascii="Cascadia Mono" w:hAnsi="Cascadia Mono" w:cs="Cascadia Mono"/>
+          <w:color w:val="000000"/>
+          <w:kern w:val="0"/>
+          <w:sz w:val="19"/>
+          <w:szCs w:val="19"/>
+        </w:rPr>
+        <w:t>sa;Password</w:t>
+      </w:r>
+      <w:proofErr w:type="spellEnd"/>
+      <w:r>
+        <w:rPr>
+          <w:rFonts w:ascii="Cascadia Mono" w:hAnsi="Cascadia Mono" w:cs="Cascadia Mono"/>
+          <w:color w:val="000000"/>
+          <w:kern w:val="0"/>
+          <w:sz w:val="19"/>
+          <w:szCs w:val="19"/>
+        </w:rPr>
+        <w:t xml:space="preserve">=Fst23841!" </w:t>
+      </w:r>
+      <w:proofErr w:type="spellStart"/>
+      <w:r>
+        <w:rPr>
+          <w:rFonts w:ascii="Cascadia Mono" w:hAnsi="Cascadia Mono" w:cs="Cascadia Mono"/>
+          <w:color w:val="000000"/>
+          <w:kern w:val="0"/>
+          <w:sz w:val="19"/>
+          <w:szCs w:val="19"/>
+        </w:rPr>
+        <w:t>Microsoft.EntityFrameworkCore.SqlServer</w:t>
+      </w:r>
+      <w:proofErr w:type="spellEnd"/>
+      <w:r>
+        <w:rPr>
+          <w:rFonts w:ascii="Cascadia Mono" w:hAnsi="Cascadia Mono" w:cs="Cascadia Mono"/>
+          <w:color w:val="000000"/>
+          <w:kern w:val="0"/>
+          <w:sz w:val="19"/>
+          <w:szCs w:val="19"/>
+        </w:rPr>
+        <w:t xml:space="preserve"> -Tables </w:t>
+      </w:r>
+      <w:proofErr w:type="spellStart"/>
+      <w:r>
+        <w:rPr>
+          <w:rFonts w:ascii="Cascadia Mono" w:hAnsi="Cascadia Mono" w:cs="Cascadia Mono"/>
+          <w:color w:val="000000"/>
+          <w:kern w:val="0"/>
+          <w:sz w:val="19"/>
+          <w:szCs w:val="19"/>
+        </w:rPr>
+        <w:t>TItems</w:t>
+      </w:r>
+      <w:proofErr w:type="spellEnd"/>
+      <w:r>
+        <w:rPr>
+          <w:rFonts w:ascii="Cascadia Mono" w:hAnsi="Cascadia Mono" w:cs="Cascadia Mono"/>
+          <w:color w:val="000000"/>
+          <w:kern w:val="0"/>
+          <w:sz w:val="19"/>
+          <w:szCs w:val="19"/>
+        </w:rPr>
+        <w:t xml:space="preserve">, TSheets, </w:t>
+      </w:r>
+      <w:proofErr w:type="spellStart"/>
+      <w:r>
+        <w:rPr>
+          <w:rFonts w:ascii="Cascadia Mono" w:hAnsi="Cascadia Mono" w:cs="Cascadia Mono"/>
+          <w:color w:val="000000"/>
+          <w:kern w:val="0"/>
+          <w:sz w:val="19"/>
+          <w:szCs w:val="19"/>
+        </w:rPr>
+        <w:t>AspNetUsers</w:t>
+      </w:r>
+      <w:proofErr w:type="spellEnd"/>
+      <w:r>
+        <w:rPr>
+          <w:rFonts w:ascii="Cascadia Mono" w:hAnsi="Cascadia Mono" w:cs="Cascadia Mono"/>
+          <w:color w:val="000000"/>
+          <w:kern w:val="0"/>
+          <w:sz w:val="19"/>
+          <w:szCs w:val="19"/>
+        </w:rPr>
+        <w:t xml:space="preserve">, </w:t>
+      </w:r>
+      <w:proofErr w:type="spellStart"/>
+      <w:r>
+        <w:rPr>
+          <w:rFonts w:ascii="Cascadia Mono" w:hAnsi="Cascadia Mono" w:cs="Cascadia Mono"/>
+          <w:color w:val="000000"/>
+          <w:kern w:val="0"/>
+          <w:sz w:val="19"/>
+          <w:szCs w:val="19"/>
+        </w:rPr>
+        <w:t>TSpecItems</w:t>
+      </w:r>
+      <w:proofErr w:type="spellEnd"/>
+      <w:r>
+        <w:rPr>
+          <w:rFonts w:ascii="Cascadia Mono" w:hAnsi="Cascadia Mono" w:cs="Cascadia Mono"/>
+          <w:color w:val="000000"/>
+          <w:kern w:val="0"/>
+          <w:sz w:val="19"/>
+          <w:szCs w:val="19"/>
+        </w:rPr>
+        <w:t xml:space="preserve">, </w:t>
+      </w:r>
+      <w:proofErr w:type="spellStart"/>
+      <w:r>
+        <w:rPr>
+          <w:rFonts w:ascii="Cascadia Mono" w:hAnsi="Cascadia Mono" w:cs="Cascadia Mono"/>
+          <w:color w:val="000000"/>
+          <w:kern w:val="0"/>
+          <w:sz w:val="19"/>
+          <w:szCs w:val="19"/>
+        </w:rPr>
+        <w:t>TSpecModels</w:t>
+      </w:r>
+      <w:proofErr w:type="spellEnd"/>
+      <w:r>
+        <w:rPr>
+          <w:rFonts w:ascii="Cascadia Mono" w:hAnsi="Cascadia Mono" w:cs="Cascadia Mono"/>
+          <w:color w:val="000000"/>
+          <w:kern w:val="0"/>
+          <w:sz w:val="19"/>
+          <w:szCs w:val="19"/>
+        </w:rPr>
+        <w:t xml:space="preserve">, </w:t>
+      </w:r>
+      <w:proofErr w:type="spellStart"/>
+      <w:r>
+        <w:rPr>
+          <w:rFonts w:ascii="Cascadia Mono" w:hAnsi="Cascadia Mono" w:cs="Cascadia Mono"/>
+          <w:color w:val="000000"/>
+          <w:kern w:val="0"/>
+          <w:sz w:val="19"/>
+          <w:szCs w:val="19"/>
+        </w:rPr>
+        <w:t>CpkItems</w:t>
+      </w:r>
+      <w:proofErr w:type="spellEnd"/>
+      <w:r>
+        <w:rPr>
+          <w:rFonts w:ascii="Cascadia Mono" w:hAnsi="Cascadia Mono" w:cs="Cascadia Mono"/>
+          <w:color w:val="000000"/>
+          <w:kern w:val="0"/>
+          <w:sz w:val="19"/>
+          <w:szCs w:val="19"/>
+        </w:rPr>
+        <w:t xml:space="preserve"> -</w:t>
+      </w:r>
+      <w:proofErr w:type="gramStart"/>
+      <w:r>
+        <w:rPr>
+          <w:rFonts w:ascii="Cascadia Mono" w:hAnsi="Cascadia Mono" w:cs="Cascadia Mono"/>
+          <w:color w:val="000000"/>
+          <w:kern w:val="0"/>
+          <w:sz w:val="19"/>
+          <w:szCs w:val="19"/>
+        </w:rPr>
+        <w:t>f  -</w:t>
+      </w:r>
+      <w:proofErr w:type="spellStart"/>
+      <w:proofErr w:type="gramEnd"/>
+      <w:r>
+        <w:rPr>
+          <w:rFonts w:ascii="Cascadia Mono" w:hAnsi="Cascadia Mono" w:cs="Cascadia Mono"/>
+          <w:color w:val="000000"/>
+          <w:kern w:val="0"/>
+          <w:sz w:val="19"/>
+          <w:szCs w:val="19"/>
+        </w:rPr>
+        <w:t>OutputDir</w:t>
+      </w:r>
+      <w:proofErr w:type="spellEnd"/>
+      <w:r>
+        <w:rPr>
+          <w:rFonts w:ascii="Cascadia Mono" w:hAnsi="Cascadia Mono" w:cs="Cascadia Mono"/>
+          <w:color w:val="000000"/>
+          <w:kern w:val="0"/>
+          <w:sz w:val="19"/>
+          <w:szCs w:val="19"/>
+        </w:rPr>
+        <w:t xml:space="preserve"> Models</w:t>
+      </w:r>
+    </w:p>
+    <w:p>
+      <w:pPr>
+        <w:rPr>
+          <w:rFonts w:ascii="Cascadia Mono" w:hAnsi="Cascadia Mono" w:cs="Cascadia Mono"/>
+          <w:color w:val="000000"/>
+          <w:kern w:val="0"/>
+          <w:sz w:val="19"/>
+          <w:szCs w:val="19"/>
+        </w:rPr>
+      </w:pPr>
+    </w:p>
+    <w:p>
+      <w:pPr>
+        <w:widowControl/>
+        <w:wordWrap/>
+        <w:autoSpaceDE/>
+        <w:autoSpaceDN/>
+      </w:pPr>
+      <w:r>
+        <w:br w:type="page"/>
+      </w:r>
+      <w:bookmarkStart w:id="1" w:name="_GoBack"/>
+      <w:bookmarkEnd w:id="1"/>
+    </w:p>
     <w:p>
       <w:pPr>
         <w:pStyle w:val="a4"/>
@@ -1114,15 +1477,16 @@
           <w:b/>
         </w:rPr>
       </w:pPr>
-      <w:bookmarkStart w:id="1" w:name="_Toc169100983"/>
+      <w:bookmarkStart w:id="2" w:name="_Toc169100983"/>
       <w:r>
         <w:rPr>
           <w:rFonts w:hint="eastAsia"/>
           <w:b/>
         </w:rPr>
+        <w:lastRenderedPageBreak/>
         <w:t>대상모델 검사 기록 수</w:t>
       </w:r>
-      <w:bookmarkEnd w:id="1"/>
+      <w:bookmarkEnd w:id="2"/>
     </w:p>
     <w:tbl>
       <w:tblPr>
@@ -2295,7 +2659,7 @@
           <w:b/>
         </w:rPr>
       </w:pPr>
-      <w:bookmarkStart w:id="2" w:name="_Toc169100984"/>
+      <w:bookmarkStart w:id="3" w:name="_Toc169100984"/>
       <w:r>
         <w:rPr>
           <w:rFonts w:hint="eastAsia"/>
@@ -2304,7 +2668,7 @@
         <w:lastRenderedPageBreak/>
         <w:t>프로그램 설계</w:t>
       </w:r>
-      <w:bookmarkEnd w:id="2"/>
+      <w:bookmarkEnd w:id="3"/>
     </w:p>
     <w:p>
       <w:pPr>
@@ -2709,7 +3073,6 @@
         <w:ind w:leftChars="0"/>
         <w:outlineLvl w:val="0"/>
         <w:rPr>
-          <w:rFonts w:hint="eastAsia"/>
           <w:b/>
         </w:rPr>
       </w:pPr>
@@ -2770,9 +3133,6 @@
           <w:p>
             <w:pPr>
               <w:pStyle w:val="a5"/>
-              <w:rPr>
-                <w:rFonts w:hint="eastAsia"/>
-              </w:rPr>
             </w:pPr>
           </w:p>
         </w:tc>
@@ -2783,9 +3143,6 @@
           <w:p>
             <w:pPr>
               <w:pStyle w:val="a5"/>
-              <w:rPr>
-                <w:rFonts w:hint="eastAsia"/>
-              </w:rPr>
             </w:pPr>
           </w:p>
         </w:tc>
@@ -2796,9 +3153,6 @@
           <w:p>
             <w:pPr>
               <w:pStyle w:val="a5"/>
-              <w:rPr>
-                <w:rFonts w:hint="eastAsia"/>
-              </w:rPr>
             </w:pPr>
           </w:p>
         </w:tc>
@@ -2809,9 +3163,6 @@
           <w:p>
             <w:pPr>
               <w:pStyle w:val="a5"/>
-              <w:rPr>
-                <w:rFonts w:hint="eastAsia"/>
-              </w:rPr>
             </w:pPr>
           </w:p>
         </w:tc>
@@ -2824,9 +3175,6 @@
           <w:p>
             <w:pPr>
               <w:pStyle w:val="a5"/>
-              <w:rPr>
-                <w:rFonts w:hint="eastAsia"/>
-              </w:rPr>
             </w:pPr>
           </w:p>
         </w:tc>
@@ -2837,9 +3185,6 @@
           <w:p>
             <w:pPr>
               <w:pStyle w:val="a5"/>
-              <w:rPr>
-                <w:rFonts w:hint="eastAsia"/>
-              </w:rPr>
             </w:pPr>
             <w:proofErr w:type="spellStart"/>
             <w:r>
@@ -2858,9 +3203,6 @@
           <w:p>
             <w:pPr>
               <w:pStyle w:val="a5"/>
-              <w:rPr>
-                <w:rFonts w:hint="eastAsia"/>
-              </w:rPr>
             </w:pPr>
           </w:p>
         </w:tc>
@@ -2871,9 +3213,6 @@
           <w:p>
             <w:pPr>
               <w:pStyle w:val="a5"/>
-              <w:rPr>
-                <w:rFonts w:hint="eastAsia"/>
-              </w:rPr>
             </w:pPr>
           </w:p>
         </w:tc>
@@ -2886,9 +3225,6 @@
           <w:p>
             <w:pPr>
               <w:pStyle w:val="a5"/>
-              <w:rPr>
-                <w:rFonts w:hint="eastAsia"/>
-              </w:rPr>
             </w:pPr>
           </w:p>
         </w:tc>
@@ -2899,9 +3235,6 @@
           <w:p>
             <w:pPr>
               <w:pStyle w:val="a5"/>
-              <w:rPr>
-                <w:rFonts w:hint="eastAsia"/>
-              </w:rPr>
             </w:pPr>
             <w:proofErr w:type="spellStart"/>
             <w:r>
@@ -2920,9 +3253,6 @@
           <w:p>
             <w:pPr>
               <w:pStyle w:val="a5"/>
-              <w:rPr>
-                <w:rFonts w:hint="eastAsia"/>
-              </w:rPr>
             </w:pPr>
           </w:p>
         </w:tc>
@@ -2933,9 +3263,6 @@
           <w:p>
             <w:pPr>
               <w:pStyle w:val="a5"/>
-              <w:rPr>
-                <w:rFonts w:hint="eastAsia"/>
-              </w:rPr>
             </w:pPr>
           </w:p>
         </w:tc>
@@ -2948,9 +3275,6 @@
           <w:p>
             <w:pPr>
               <w:pStyle w:val="a5"/>
-              <w:rPr>
-                <w:rFonts w:hint="eastAsia"/>
-              </w:rPr>
             </w:pPr>
           </w:p>
         </w:tc>
@@ -2961,9 +3285,6 @@
           <w:p>
             <w:pPr>
               <w:pStyle w:val="a5"/>
-              <w:rPr>
-                <w:rFonts w:hint="eastAsia"/>
-              </w:rPr>
             </w:pPr>
             <w:proofErr w:type="spellStart"/>
             <w:r>
@@ -2982,9 +3303,6 @@
           <w:p>
             <w:pPr>
               <w:pStyle w:val="a5"/>
-              <w:rPr>
-                <w:rFonts w:hint="eastAsia"/>
-              </w:rPr>
             </w:pPr>
             <w:r>
               <w:rPr>
@@ -3024,9 +3342,6 @@
           <w:p>
             <w:pPr>
               <w:pStyle w:val="a5"/>
-              <w:rPr>
-                <w:rFonts w:hint="eastAsia"/>
-              </w:rPr>
             </w:pPr>
             <w:r>
               <w:t>Reserved1~2</w:t>
@@ -3040,9 +3355,6 @@
           <w:p>
             <w:pPr>
               <w:pStyle w:val="a5"/>
-              <w:rPr>
-                <w:rFonts w:hint="eastAsia"/>
-              </w:rPr>
             </w:pPr>
           </w:p>
         </w:tc>
@@ -3055,9 +3367,6 @@
           <w:p>
             <w:pPr>
               <w:pStyle w:val="a5"/>
-              <w:rPr>
-                <w:rFonts w:hint="eastAsia"/>
-              </w:rPr>
             </w:pPr>
           </w:p>
         </w:tc>
@@ -3068,9 +3377,6 @@
           <w:p>
             <w:pPr>
               <w:pStyle w:val="a5"/>
-              <w:rPr>
-                <w:rFonts w:hint="eastAsia"/>
-              </w:rPr>
             </w:pPr>
             <w:proofErr w:type="spellStart"/>
             <w:r>
@@ -3086,9 +3392,6 @@
           <w:p>
             <w:pPr>
               <w:pStyle w:val="a5"/>
-              <w:rPr>
-                <w:rFonts w:hint="eastAsia"/>
-              </w:rPr>
             </w:pPr>
             <w:r>
               <w:rPr>
@@ -3126,16 +3429,11 @@
           <w:p>
             <w:pPr>
               <w:pStyle w:val="a5"/>
-              <w:rPr>
-                <w:rFonts w:hint="eastAsia"/>
-              </w:rPr>
             </w:pPr>
             <w:proofErr w:type="spellStart"/>
             <w:r>
               <w:t>UpdateTime</w:t>
             </w:r>
-            <w:bookmarkStart w:id="3" w:name="_GoBack"/>
-            <w:bookmarkEnd w:id="3"/>
             <w:proofErr w:type="spellEnd"/>
           </w:p>
         </w:tc>
@@ -3146,9 +3444,6 @@
           <w:p>
             <w:pPr>
               <w:pStyle w:val="a5"/>
-              <w:rPr>
-                <w:rFonts w:hint="eastAsia"/>
-              </w:rPr>
             </w:pPr>
           </w:p>
         </w:tc>
@@ -3161,9 +3456,6 @@
           <w:p>
             <w:pPr>
               <w:pStyle w:val="a5"/>
-              <w:rPr>
-                <w:rFonts w:hint="eastAsia"/>
-              </w:rPr>
             </w:pPr>
           </w:p>
         </w:tc>
@@ -3174,9 +3466,6 @@
           <w:p>
             <w:pPr>
               <w:pStyle w:val="a5"/>
-              <w:rPr>
-                <w:rFonts w:hint="eastAsia"/>
-              </w:rPr>
             </w:pPr>
           </w:p>
         </w:tc>
@@ -3187,9 +3476,6 @@
           <w:p>
             <w:pPr>
               <w:pStyle w:val="a5"/>
-              <w:rPr>
-                <w:rFonts w:hint="eastAsia"/>
-              </w:rPr>
             </w:pPr>
           </w:p>
         </w:tc>
@@ -3200,9 +3486,6 @@
           <w:p>
             <w:pPr>
               <w:pStyle w:val="a5"/>
-              <w:rPr>
-                <w:rFonts w:hint="eastAsia"/>
-              </w:rPr>
             </w:pPr>
           </w:p>
         </w:tc>
@@ -3211,9 +3494,6 @@
     <w:p>
       <w:pPr>
         <w:pStyle w:val="a5"/>
-        <w:rPr>
-          <w:rFonts w:hint="eastAsia"/>
-        </w:rPr>
       </w:pPr>
     </w:p>
     <w:p>
@@ -8069,7 +8349,7 @@
 </file>
 
 <file path=customXml/itemProps1.xml><?xml version="1.0" encoding="utf-8"?>
-<ds:datastoreItem xmlns:ds="http://schemas.openxmlformats.org/officeDocument/2006/customXml" ds:itemID="{E5202C97-6233-4B98-A2E1-EEE92093B484}">
+<ds:datastoreItem xmlns:ds="http://schemas.openxmlformats.org/officeDocument/2006/customXml" ds:itemID="{EB00C5AF-E6DC-4301-A283-D726B5302BAA}">
   <ds:schemaRefs>
     <ds:schemaRef ds:uri="http://schemas.openxmlformats.org/officeDocument/2006/bibliography"/>
   </ds:schemaRefs>

</xml_diff>

<commit_message>
1. UCL/LCL관리 추가 (생성, 수정, 삭제). CpkService 추가. 2. CPK TestNo 항목 표현시 Title도 같이 표시"
</commit_message>
<xml_diff>
--- a/CPK 진행 HISTORY.docx
+++ b/CPK 진행 HISTORY.docx
@@ -2938,7 +2938,6 @@
             <w:pPr>
               <w:pStyle w:val="a5"/>
             </w:pPr>
-            <w:bookmarkStart w:id="3" w:name="_GoBack"/>
           </w:p>
         </w:tc>
         <w:tc>
@@ -2972,7 +2971,6 @@
           </w:p>
         </w:tc>
       </w:tr>
-      <w:bookmarkEnd w:id="3"/>
       <w:tr>
         <w:tc>
           <w:tcPr>
@@ -3614,10 +3612,16 @@
           <w:ilvl w:val="2"/>
           <w:numId w:val="4"/>
         </w:numPr>
-        <w:rPr>
-          <w:rFonts w:hint="eastAsia"/>
-        </w:rPr>
-      </w:pPr>
+      </w:pPr>
+      <w:r>
+        <w:t>C:\PROJ2023\1.FIMS\FIMS-REPO</w:t>
+      </w:r>
+      <w:r>
+        <w:t>\</w:t>
+      </w:r>
+      <w:r>
+        <w:t xml:space="preserve"> cpkitem.xlsx</w:t>
+      </w:r>
     </w:p>
     <w:p>
       <w:pPr>
@@ -3635,7 +3639,7 @@
           <w:b/>
         </w:rPr>
       </w:pPr>
-      <w:bookmarkStart w:id="4" w:name="_Toc169100985"/>
+      <w:bookmarkStart w:id="3" w:name="_Toc169100985"/>
       <w:r>
         <w:rPr>
           <w:rFonts w:hint="eastAsia"/>
@@ -3664,7 +3668,7 @@
         </w:rPr>
         <w:t>: CPK by Excel</w:t>
       </w:r>
-      <w:bookmarkEnd w:id="4"/>
+      <w:bookmarkEnd w:id="3"/>
     </w:p>
     <w:p>
       <w:pPr>
@@ -3902,7 +3906,7 @@
           <w:b/>
         </w:rPr>
       </w:pPr>
-      <w:bookmarkStart w:id="5" w:name="_Toc169100986"/>
+      <w:bookmarkStart w:id="4" w:name="_Toc169100986"/>
       <w:r>
         <w:rPr>
           <w:rStyle w:val="a6"/>
@@ -3919,7 +3923,7 @@
           </w:rPr>
           <w:t>생산기술] 공정능력이란?(Cp, Cpk, Pp, Ppk) : 네이버 블로그 (naver.com)</w:t>
         </w:r>
-        <w:bookmarkEnd w:id="5"/>
+        <w:bookmarkEnd w:id="4"/>
       </w:hyperlink>
     </w:p>
     <w:p>
@@ -4040,10 +4044,318 @@
     <w:p>
       <w:pPr>
         <w:pStyle w:val="a5"/>
-        <w:numPr>
-          <w:ilvl w:val="1"/>
-          <w:numId w:val="4"/>
-        </w:numPr>
+      </w:pPr>
+    </w:p>
+    <w:p>
+      <w:pPr>
+        <w:pStyle w:val="a5"/>
+      </w:pPr>
+    </w:p>
+    <w:p>
+      <w:pPr>
+        <w:pStyle w:val="a5"/>
+      </w:pPr>
+    </w:p>
+    <w:p>
+      <w:pPr>
+        <w:pStyle w:val="a5"/>
+        <w:rPr>
+          <w:rFonts w:hint="eastAsia"/>
+        </w:rPr>
+      </w:pPr>
+      <w:r>
+        <w:rPr>
+          <w:rFonts w:hint="eastAsia"/>
+        </w:rPr>
+        <w:t>Trouble Shooting</w:t>
+      </w:r>
+    </w:p>
+    <w:p>
+      <w:pPr>
+        <w:pStyle w:val="a5"/>
+      </w:pPr>
+    </w:p>
+    <w:p>
+      <w:pPr>
+        <w:pStyle w:val="a5"/>
+      </w:pPr>
+    </w:p>
+    <w:p>
+      <w:pPr>
+        <w:pStyle w:val="a5"/>
+      </w:pPr>
+      <w:r>
+        <w:t>(2024.6.26)</w:t>
+      </w:r>
+    </w:p>
+    <w:p>
+      <w:pPr>
+        <w:pStyle w:val="a5"/>
+        <w:jc w:val="left"/>
+        <w:rPr>
+          <w:b/>
+          <w:color w:val="FF0000"/>
+        </w:rPr>
+      </w:pPr>
+      <w:r>
+        <w:rPr>
+          <w:b/>
+          <w:color w:val="FF0000"/>
+        </w:rPr>
+        <w:t xml:space="preserve">1. Service </w:t>
+      </w:r>
+      <w:r>
+        <w:rPr>
+          <w:rFonts w:hint="eastAsia"/>
+          <w:b/>
+          <w:color w:val="FF0000"/>
+        </w:rPr>
+        <w:t>등록시 오류 발생</w:t>
+      </w:r>
+    </w:p>
+    <w:p>
+      <w:pPr>
+        <w:pStyle w:val="a5"/>
+        <w:jc w:val="left"/>
+        <w:rPr>
+          <w:rFonts w:ascii="맑은 고딕" w:eastAsia="맑은 고딕" w:cs="맑은 고딕"/>
+          <w:b/>
+          <w:color w:val="FF0000"/>
+          <w:kern w:val="0"/>
+          <w:sz w:val="18"/>
+          <w:szCs w:val="18"/>
+        </w:rPr>
+      </w:pPr>
+      <w:r>
+        <w:rPr>
+          <w:b/>
+          <w:color w:val="FF0000"/>
+        </w:rPr>
+        <w:t>CpkServce.</w:t>
+      </w:r>
+      <w:r>
+        <w:rPr>
+          <w:rFonts w:hint="eastAsia"/>
+          <w:b/>
+          <w:color w:val="FF0000"/>
+        </w:rPr>
+        <w:t>cs를 추가하여 구현하고,</w:t>
+      </w:r>
+      <w:r>
+        <w:rPr>
+          <w:b/>
+          <w:color w:val="FF0000"/>
+        </w:rPr>
+        <w:t xml:space="preserve"> Program.cs</w:t>
+      </w:r>
+      <w:r>
+        <w:rPr>
+          <w:rFonts w:hint="eastAsia"/>
+          <w:b/>
+          <w:color w:val="FF0000"/>
+        </w:rPr>
+        <w:t xml:space="preserve">에 </w:t>
+      </w:r>
+      <w:r>
+        <w:rPr>
+          <w:rFonts w:ascii="Cascadia Mono" w:hAnsi="Cascadia Mono" w:cs="Cascadia Mono"/>
+          <w:b/>
+          <w:color w:val="FF0000"/>
+          <w:kern w:val="0"/>
+          <w:sz w:val="19"/>
+          <w:szCs w:val="19"/>
+        </w:rPr>
+        <w:t>builder.Services.AddScoped&lt;CpkService&gt;();</w:t>
+      </w:r>
+      <w:r>
+        <w:rPr>
+          <w:rFonts w:ascii="Cascadia Mono" w:hAnsi="Cascadia Mono" w:cs="Cascadia Mono" w:hint="eastAsia"/>
+          <w:b/>
+          <w:color w:val="FF0000"/>
+          <w:kern w:val="0"/>
+          <w:sz w:val="19"/>
+          <w:szCs w:val="19"/>
+        </w:rPr>
+        <w:t>를</w:t>
+      </w:r>
+      <w:r>
+        <w:rPr>
+          <w:rFonts w:ascii="Cascadia Mono" w:hAnsi="Cascadia Mono" w:cs="Cascadia Mono" w:hint="eastAsia"/>
+          <w:b/>
+          <w:color w:val="FF0000"/>
+          <w:kern w:val="0"/>
+          <w:sz w:val="19"/>
+          <w:szCs w:val="19"/>
+        </w:rPr>
+        <w:t xml:space="preserve"> </w:t>
+      </w:r>
+      <w:r>
+        <w:rPr>
+          <w:rFonts w:ascii="Cascadia Mono" w:hAnsi="Cascadia Mono" w:cs="Cascadia Mono" w:hint="eastAsia"/>
+          <w:b/>
+          <w:color w:val="FF0000"/>
+          <w:kern w:val="0"/>
+          <w:sz w:val="19"/>
+          <w:szCs w:val="19"/>
+        </w:rPr>
+        <w:t>하였으나</w:t>
+      </w:r>
+      <w:r>
+        <w:rPr>
+          <w:rFonts w:ascii="Cascadia Mono" w:hAnsi="Cascadia Mono" w:cs="Cascadia Mono" w:hint="eastAsia"/>
+          <w:b/>
+          <w:color w:val="FF0000"/>
+          <w:kern w:val="0"/>
+          <w:sz w:val="19"/>
+          <w:szCs w:val="19"/>
+        </w:rPr>
+        <w:t xml:space="preserve"> </w:t>
+      </w:r>
+      <w:r>
+        <w:rPr>
+          <w:rFonts w:ascii="Cascadia Mono" w:hAnsi="Cascadia Mono" w:cs="Cascadia Mono" w:hint="eastAsia"/>
+          <w:b/>
+          <w:color w:val="FF0000"/>
+          <w:kern w:val="0"/>
+          <w:sz w:val="19"/>
+          <w:szCs w:val="19"/>
+        </w:rPr>
+        <w:t>실행시에</w:t>
+      </w:r>
+      <w:r>
+        <w:rPr>
+          <w:rFonts w:ascii="Cascadia Mono" w:hAnsi="Cascadia Mono" w:cs="Cascadia Mono" w:hint="eastAsia"/>
+          <w:b/>
+          <w:color w:val="FF0000"/>
+          <w:kern w:val="0"/>
+          <w:sz w:val="19"/>
+          <w:szCs w:val="19"/>
+        </w:rPr>
+        <w:t xml:space="preserve"> </w:t>
+      </w:r>
+      <w:r>
+        <w:rPr>
+          <w:rFonts w:ascii="Cascadia Mono" w:hAnsi="Cascadia Mono" w:cs="Cascadia Mono"/>
+          <w:b/>
+          <w:color w:val="FF0000"/>
+          <w:kern w:val="0"/>
+          <w:sz w:val="19"/>
+          <w:szCs w:val="19"/>
+        </w:rPr>
+        <w:t>“</w:t>
+      </w:r>
+      <w:r>
+        <w:rPr>
+          <w:rFonts w:ascii="맑은 고딕" w:eastAsia="맑은 고딕" w:cs="맑은 고딕"/>
+          <w:b/>
+          <w:color w:val="FF0000"/>
+          <w:kern w:val="0"/>
+          <w:sz w:val="18"/>
+          <w:szCs w:val="18"/>
+        </w:rPr>
+        <w:t>System.AggregateException: 'Some services are not able to be constructed</w:t>
+      </w:r>
+      <w:r>
+        <w:rPr>
+          <w:rFonts w:ascii="맑은 고딕" w:eastAsia="맑은 고딕" w:cs="맑은 고딕"/>
+          <w:b/>
+          <w:color w:val="FF0000"/>
+          <w:kern w:val="0"/>
+          <w:sz w:val="18"/>
+          <w:szCs w:val="18"/>
+        </w:rPr>
+        <w:t xml:space="preserve">” </w:t>
+      </w:r>
+      <w:r>
+        <w:rPr>
+          <w:rFonts w:ascii="맑은 고딕" w:eastAsia="맑은 고딕" w:cs="맑은 고딕" w:hint="eastAsia"/>
+          <w:b/>
+          <w:color w:val="FF0000"/>
+          <w:kern w:val="0"/>
+          <w:sz w:val="18"/>
+          <w:szCs w:val="18"/>
+        </w:rPr>
+        <w:t>오류</w:t>
+      </w:r>
+    </w:p>
+    <w:p>
+      <w:pPr>
+        <w:wordWrap/>
+        <w:adjustRightInd w:val="0"/>
+        <w:spacing w:after="0" w:line="240" w:lineRule="auto"/>
+        <w:jc w:val="left"/>
+      </w:pPr>
+      <w:r>
+        <w:sym w:font="Wingdings" w:char="F0E8"/>
+      </w:r>
+      <w:r>
+        <w:t xml:space="preserve"> AddDbContext</w:t>
+      </w:r>
+      <w:r>
+        <w:rPr>
+          <w:rFonts w:hint="eastAsia"/>
+        </w:rPr>
+        <w:t>를 반드시 해 줘야 한다.</w:t>
+      </w:r>
+    </w:p>
+    <w:p>
+      <w:pPr>
+        <w:wordWrap/>
+        <w:adjustRightInd w:val="0"/>
+        <w:spacing w:after="0" w:line="240" w:lineRule="auto"/>
+        <w:jc w:val="left"/>
+        <w:rPr>
+          <w:rFonts w:ascii="Cascadia Mono" w:hAnsi="Cascadia Mono" w:cs="Cascadia Mono"/>
+          <w:color w:val="000000"/>
+          <w:kern w:val="0"/>
+          <w:sz w:val="19"/>
+          <w:szCs w:val="19"/>
+        </w:rPr>
+      </w:pPr>
+      <w:bookmarkStart w:id="5" w:name="_GoBack"/>
+      <w:bookmarkEnd w:id="5"/>
+      <w:r>
+        <w:rPr>
+          <w:rFonts w:ascii="Cascadia Mono" w:hAnsi="Cascadia Mono" w:cs="Cascadia Mono"/>
+          <w:color w:val="000000"/>
+          <w:kern w:val="0"/>
+          <w:sz w:val="19"/>
+          <w:szCs w:val="19"/>
+        </w:rPr>
+        <w:t>var cscpk = builder.Configuration.GetConnectionString("DefaultConnection");</w:t>
+      </w:r>
+    </w:p>
+    <w:p>
+      <w:pPr>
+        <w:wordWrap/>
+        <w:adjustRightInd w:val="0"/>
+        <w:spacing w:after="0" w:line="240" w:lineRule="auto"/>
+        <w:jc w:val="left"/>
+        <w:rPr>
+          <w:rFonts w:ascii="Cascadia Mono" w:hAnsi="Cascadia Mono" w:cs="Cascadia Mono"/>
+          <w:color w:val="000000"/>
+          <w:kern w:val="0"/>
+          <w:sz w:val="19"/>
+          <w:szCs w:val="19"/>
+        </w:rPr>
+      </w:pPr>
+      <w:r>
+        <w:rPr>
+          <w:rFonts w:ascii="Cascadia Mono" w:hAnsi="Cascadia Mono" w:cs="Cascadia Mono"/>
+          <w:color w:val="000000"/>
+          <w:kern w:val="0"/>
+          <w:sz w:val="19"/>
+          <w:szCs w:val="19"/>
+        </w:rPr>
+        <w:t>builder.Services.AddDbContext&lt;FimsDbContext&gt;(options =&gt; options.UseSqlServer(cscpk));</w:t>
+      </w:r>
+    </w:p>
+    <w:p>
+      <w:pPr>
+        <w:pStyle w:val="a5"/>
+        <w:rPr>
+          <w:rFonts w:hint="eastAsia"/>
+        </w:rPr>
       </w:pPr>
     </w:p>
     <w:sectPr>
@@ -8394,7 +8706,7 @@
 </file>
 
 <file path=customXml/itemProps1.xml><?xml version="1.0" encoding="utf-8"?>
-<ds:datastoreItem xmlns:ds="http://schemas.openxmlformats.org/officeDocument/2006/customXml" ds:itemID="{6C971BE5-965B-45EC-8C8C-7A3A7AB87C99}">
+<ds:datastoreItem xmlns:ds="http://schemas.openxmlformats.org/officeDocument/2006/customXml" ds:itemID="{929A2DA2-AF94-40FB-86B7-CC0FE266435C}">
   <ds:schemaRefs>
     <ds:schemaRef ds:uri="http://schemas.openxmlformats.org/officeDocument/2006/bibliography"/>
   </ds:schemaRefs>

</xml_diff>

<commit_message>
CPK통계 처리: SL/CL 표시, Cp/Cpk/numGood 표시
</commit_message>
<xml_diff>
--- a/CPK 진행 HISTORY.docx
+++ b/CPK 진행 HISTORY.docx
@@ -3921,7 +3921,21 @@
             <w:rStyle w:val="a6"/>
             <w:b/>
           </w:rPr>
-          <w:t>생산기술] 공정능력이란?(Cp, Cpk, Pp, Ppk) : 네이버 블로그 (naver.com)</w:t>
+          <w:t>생산기술] 공정능력이란?(Cp</w:t>
+        </w:r>
+        <w:r>
+          <w:rPr>
+            <w:rStyle w:val="a6"/>
+            <w:b/>
+          </w:rPr>
+          <w:t>,</w:t>
+        </w:r>
+        <w:r>
+          <w:rPr>
+            <w:rStyle w:val="a6"/>
+            <w:b/>
+          </w:rPr>
+          <w:t xml:space="preserve"> Cpk, Pp, Ppk) : 네이버 블로그 (naver.com)</w:t>
         </w:r>
         <w:bookmarkEnd w:id="4"/>
       </w:hyperlink>
@@ -4038,7 +4052,13 @@
         <w:rPr>
           <w:rFonts w:hint="eastAsia"/>
         </w:rPr>
-        <w:t>치움침까지 고려.</w:t>
+        <w:t>치우</w:t>
+      </w:r>
+      <w:r>
+        <w:rPr>
+          <w:rFonts w:hint="eastAsia"/>
+        </w:rPr>
+        <w:t>침까지 고려.</w:t>
       </w:r>
     </w:p>
     <w:p>
@@ -4050,22 +4070,402 @@
       <w:pPr>
         <w:pStyle w:val="a5"/>
       </w:pPr>
+      <w:r>
+        <w:rPr>
+          <w:noProof/>
+        </w:rPr>
+        <w:lastRenderedPageBreak/>
+        <w:drawing>
+          <wp:inline distT="0" distB="0" distL="0" distR="0">
+            <wp:extent cx="5734050" cy="5191125"/>
+            <wp:effectExtent l="0" t="0" r="0" b="9525"/>
+            <wp:docPr id="1" name="그림 1"/>
+            <wp:cNvGraphicFramePr>
+              <a:graphicFrameLocks xmlns:a="http://schemas.openxmlformats.org/drawingml/2006/main" noChangeAspect="1"/>
+            </wp:cNvGraphicFramePr>
+            <a:graphic xmlns:a="http://schemas.openxmlformats.org/drawingml/2006/main">
+              <a:graphicData uri="http://schemas.openxmlformats.org/drawingml/2006/picture">
+                <pic:pic xmlns:pic="http://schemas.openxmlformats.org/drawingml/2006/picture">
+                  <pic:nvPicPr>
+                    <pic:cNvPr id="0" name="Picture 1"/>
+                    <pic:cNvPicPr>
+                      <a:picLocks noChangeAspect="1" noChangeArrowheads="1"/>
+                    </pic:cNvPicPr>
+                  </pic:nvPicPr>
+                  <pic:blipFill>
+                    <a:blip r:embed="rId9">
+                      <a:extLst>
+                        <a:ext uri="{28A0092B-C50C-407E-A947-70E740481C1C}">
+                          <a14:useLocalDpi xmlns:a14="http://schemas.microsoft.com/office/drawing/2010/main" val="0"/>
+                        </a:ext>
+                      </a:extLst>
+                    </a:blip>
+                    <a:srcRect/>
+                    <a:stretch>
+                      <a:fillRect/>
+                    </a:stretch>
+                  </pic:blipFill>
+                  <pic:spPr bwMode="auto">
+                    <a:xfrm>
+                      <a:off x="0" y="0"/>
+                      <a:ext cx="5734050" cy="5191125"/>
+                    </a:xfrm>
+                    <a:prstGeom prst="rect">
+                      <a:avLst/>
+                    </a:prstGeom>
+                    <a:noFill/>
+                    <a:ln>
+                      <a:noFill/>
+                    </a:ln>
+                  </pic:spPr>
+                </pic:pic>
+              </a:graphicData>
+            </a:graphic>
+          </wp:inline>
+        </w:drawing>
+      </w:r>
     </w:p>
     <w:p>
       <w:pPr>
         <w:pStyle w:val="a5"/>
       </w:pPr>
-    </w:p>
+      <w:r>
+        <w:rPr>
+          <w:noProof/>
+        </w:rPr>
+        <w:lastRenderedPageBreak/>
+        <w:drawing>
+          <wp:inline distT="0" distB="0" distL="0" distR="0">
+            <wp:extent cx="5724525" cy="6572250"/>
+            <wp:effectExtent l="0" t="0" r="9525" b="0"/>
+            <wp:docPr id="2" name="그림 2"/>
+            <wp:cNvGraphicFramePr>
+              <a:graphicFrameLocks xmlns:a="http://schemas.openxmlformats.org/drawingml/2006/main" noChangeAspect="1"/>
+            </wp:cNvGraphicFramePr>
+            <a:graphic xmlns:a="http://schemas.openxmlformats.org/drawingml/2006/main">
+              <a:graphicData uri="http://schemas.openxmlformats.org/drawingml/2006/picture">
+                <pic:pic xmlns:pic="http://schemas.openxmlformats.org/drawingml/2006/picture">
+                  <pic:nvPicPr>
+                    <pic:cNvPr id="0" name="Picture 2"/>
+                    <pic:cNvPicPr>
+                      <a:picLocks noChangeAspect="1" noChangeArrowheads="1"/>
+                    </pic:cNvPicPr>
+                  </pic:nvPicPr>
+                  <pic:blipFill>
+                    <a:blip r:embed="rId10">
+                      <a:extLst>
+                        <a:ext uri="{28A0092B-C50C-407E-A947-70E740481C1C}">
+                          <a14:useLocalDpi xmlns:a14="http://schemas.microsoft.com/office/drawing/2010/main" val="0"/>
+                        </a:ext>
+                      </a:extLst>
+                    </a:blip>
+                    <a:srcRect/>
+                    <a:stretch>
+                      <a:fillRect/>
+                    </a:stretch>
+                  </pic:blipFill>
+                  <pic:spPr bwMode="auto">
+                    <a:xfrm>
+                      <a:off x="0" y="0"/>
+                      <a:ext cx="5724525" cy="6572250"/>
+                    </a:xfrm>
+                    <a:prstGeom prst="rect">
+                      <a:avLst/>
+                    </a:prstGeom>
+                    <a:noFill/>
+                    <a:ln>
+                      <a:noFill/>
+                    </a:ln>
+                  </pic:spPr>
+                </pic:pic>
+              </a:graphicData>
+            </a:graphic>
+          </wp:inline>
+        </w:drawing>
+      </w:r>
+      <w:bookmarkStart w:id="5" w:name="_GoBack"/>
+      <w:bookmarkEnd w:id="5"/>
+    </w:p>
+    <w:tbl>
+      <w:tblPr>
+        <w:tblStyle w:val="a3"/>
+        <w:tblW w:w="0" w:type="auto"/>
+        <w:tblLook w:val="04A0" w:firstRow="1" w:lastRow="0" w:firstColumn="1" w:lastColumn="0" w:noHBand="0" w:noVBand="1"/>
+      </w:tblPr>
+      <w:tblGrid>
+        <w:gridCol w:w="2254"/>
+        <w:gridCol w:w="2254"/>
+        <w:gridCol w:w="2254"/>
+        <w:gridCol w:w="2254"/>
+      </w:tblGrid>
+      <w:tr>
+        <w:tc>
+          <w:tcPr>
+            <w:tcW w:w="2254" w:type="dxa"/>
+          </w:tcPr>
+          <w:p>
+            <w:pPr>
+              <w:pStyle w:val="a5"/>
+            </w:pPr>
+            <w:r>
+              <w:rPr>
+                <w:rFonts w:hint="eastAsia"/>
+              </w:rPr>
+              <w:t>약어</w:t>
+            </w:r>
+          </w:p>
+        </w:tc>
+        <w:tc>
+          <w:tcPr>
+            <w:tcW w:w="2254" w:type="dxa"/>
+          </w:tcPr>
+          <w:p>
+            <w:pPr>
+              <w:pStyle w:val="a5"/>
+            </w:pPr>
+          </w:p>
+        </w:tc>
+        <w:tc>
+          <w:tcPr>
+            <w:tcW w:w="2254" w:type="dxa"/>
+          </w:tcPr>
+          <w:p>
+            <w:pPr>
+              <w:pStyle w:val="a5"/>
+            </w:pPr>
+          </w:p>
+        </w:tc>
+        <w:tc>
+          <w:tcPr>
+            <w:tcW w:w="2254" w:type="dxa"/>
+          </w:tcPr>
+          <w:p>
+            <w:pPr>
+              <w:pStyle w:val="a5"/>
+            </w:pPr>
+          </w:p>
+        </w:tc>
+      </w:tr>
+      <w:tr>
+        <w:tc>
+          <w:tcPr>
+            <w:tcW w:w="2254" w:type="dxa"/>
+          </w:tcPr>
+          <w:p>
+            <w:pPr>
+              <w:pStyle w:val="a5"/>
+              <w:rPr>
+                <w:rFonts w:hint="eastAsia"/>
+              </w:rPr>
+            </w:pPr>
+            <w:r>
+              <w:t>CTQ</w:t>
+            </w:r>
+          </w:p>
+        </w:tc>
+        <w:tc>
+          <w:tcPr>
+            <w:tcW w:w="2254" w:type="dxa"/>
+          </w:tcPr>
+          <w:p>
+            <w:pPr>
+              <w:pStyle w:val="a5"/>
+            </w:pPr>
+            <w:r>
+              <w:rPr>
+                <w:rFonts w:hint="eastAsia"/>
+              </w:rPr>
+              <w:t>Critical To Quality</w:t>
+            </w:r>
+          </w:p>
+        </w:tc>
+        <w:tc>
+          <w:tcPr>
+            <w:tcW w:w="2254" w:type="dxa"/>
+          </w:tcPr>
+          <w:p>
+            <w:pPr>
+              <w:pStyle w:val="a5"/>
+            </w:pPr>
+          </w:p>
+        </w:tc>
+        <w:tc>
+          <w:tcPr>
+            <w:tcW w:w="2254" w:type="dxa"/>
+          </w:tcPr>
+          <w:p>
+            <w:pPr>
+              <w:pStyle w:val="a5"/>
+            </w:pPr>
+          </w:p>
+        </w:tc>
+      </w:tr>
+      <w:tr>
+        <w:tc>
+          <w:tcPr>
+            <w:tcW w:w="2254" w:type="dxa"/>
+          </w:tcPr>
+          <w:p>
+            <w:pPr>
+              <w:pStyle w:val="a5"/>
+              <w:rPr>
+                <w:rFonts w:hint="eastAsia"/>
+              </w:rPr>
+            </w:pPr>
+            <w:r>
+              <w:rPr>
+                <w:rFonts w:hint="eastAsia"/>
+              </w:rPr>
+              <w:t>Cp</w:t>
+            </w:r>
+          </w:p>
+        </w:tc>
+        <w:tc>
+          <w:tcPr>
+            <w:tcW w:w="2254" w:type="dxa"/>
+          </w:tcPr>
+          <w:p>
+            <w:pPr>
+              <w:pStyle w:val="a5"/>
+            </w:pPr>
+            <w:r>
+              <w:rPr>
+                <w:rFonts w:hint="eastAsia"/>
+              </w:rPr>
+              <w:t>Capability of Process</w:t>
+            </w:r>
+          </w:p>
+        </w:tc>
+        <w:tc>
+          <w:tcPr>
+            <w:tcW w:w="2254" w:type="dxa"/>
+          </w:tcPr>
+          <w:p>
+            <w:pPr>
+              <w:pStyle w:val="a5"/>
+            </w:pPr>
+            <w:r>
+              <w:rPr>
+                <w:rFonts w:hint="eastAsia"/>
+              </w:rPr>
+              <w:t>공정능력</w:t>
+            </w:r>
+          </w:p>
+        </w:tc>
+        <w:tc>
+          <w:tcPr>
+            <w:tcW w:w="2254" w:type="dxa"/>
+          </w:tcPr>
+          <w:p>
+            <w:pPr>
+              <w:pStyle w:val="a5"/>
+            </w:pPr>
+          </w:p>
+        </w:tc>
+      </w:tr>
+      <w:tr>
+        <w:tc>
+          <w:tcPr>
+            <w:tcW w:w="2254" w:type="dxa"/>
+          </w:tcPr>
+          <w:p>
+            <w:pPr>
+              <w:pStyle w:val="a5"/>
+              <w:rPr>
+                <w:rFonts w:hint="eastAsia"/>
+              </w:rPr>
+            </w:pPr>
+            <w:r>
+              <w:rPr>
+                <w:rFonts w:hint="eastAsia"/>
+              </w:rPr>
+              <w:t>Cpk</w:t>
+            </w:r>
+          </w:p>
+        </w:tc>
+        <w:tc>
+          <w:tcPr>
+            <w:tcW w:w="2254" w:type="dxa"/>
+          </w:tcPr>
+          <w:p>
+            <w:pPr>
+              <w:pStyle w:val="a5"/>
+            </w:pPr>
+            <w:r>
+              <w:rPr>
+                <w:rFonts w:hint="eastAsia"/>
+              </w:rPr>
+              <w:t>Capability of Process Index</w:t>
+            </w:r>
+          </w:p>
+        </w:tc>
+        <w:tc>
+          <w:tcPr>
+            <w:tcW w:w="2254" w:type="dxa"/>
+          </w:tcPr>
+          <w:p>
+            <w:pPr>
+              <w:pStyle w:val="a5"/>
+            </w:pPr>
+            <w:r>
+              <w:rPr>
+                <w:rFonts w:hint="eastAsia"/>
+              </w:rPr>
+              <w:t>Cp Katayori</w:t>
+            </w:r>
+          </w:p>
+        </w:tc>
+        <w:tc>
+          <w:tcPr>
+            <w:tcW w:w="2254" w:type="dxa"/>
+          </w:tcPr>
+          <w:p>
+            <w:pPr>
+              <w:pStyle w:val="a5"/>
+            </w:pPr>
+            <w:r>
+              <w:rPr>
+                <w:rFonts w:hint="eastAsia"/>
+              </w:rPr>
+              <w:t>Katayori한쪽으로 치우침</w:t>
+            </w:r>
+          </w:p>
+        </w:tc>
+      </w:tr>
+    </w:tbl>
     <w:p>
       <w:pPr>
         <w:pStyle w:val="a5"/>
+      </w:pPr>
+    </w:p>
+    <w:p>
+      <w:pPr>
+        <w:widowControl/>
+        <w:wordWrap/>
+        <w:autoSpaceDE/>
+        <w:autoSpaceDN/>
+      </w:pPr>
+      <w:r>
+        <w:br w:type="page"/>
+      </w:r>
+    </w:p>
+    <w:p>
+      <w:pPr>
+        <w:pStyle w:val="a5"/>
+      </w:pPr>
+    </w:p>
+    <w:p>
+      <w:pPr>
+        <w:pStyle w:val="a5"/>
+        <w:outlineLvl w:val="0"/>
+        <w:rPr>
+          <w:b/>
+        </w:rPr>
+      </w:pPr>
+      <w:r>
         <w:rPr>
           <w:rFonts w:hint="eastAsia"/>
-        </w:rPr>
-      </w:pPr>
-      <w:r>
-        <w:rPr>
-          <w:rFonts w:hint="eastAsia"/>
+          <w:b/>
         </w:rPr>
         <w:t>Trouble Shooting</w:t>
       </w:r>
@@ -4253,18 +4653,7 @@
           <w:sz w:val="18"/>
           <w:szCs w:val="18"/>
         </w:rPr>
-        <w:t>System.AggregateException: 'Some services are not able to be constructed</w:t>
-      </w:r>
-      <w:r>
-        <w:rPr>
-          <w:rFonts w:ascii="맑은 고딕" w:eastAsia="맑은 고딕" w:cs="맑은 고딕"/>
-          <w:b/>
-          <w:color w:val="FF0000"/>
-          <w:kern w:val="0"/>
-          <w:sz w:val="18"/>
-          <w:szCs w:val="18"/>
-        </w:rPr>
-        <w:t xml:space="preserve">” </w:t>
+        <w:t xml:space="preserve">System.AggregateException: 'Some services are not able to be constructed” </w:t>
       </w:r>
       <w:r>
         <w:rPr>
@@ -4312,8 +4701,6 @@
           <w:szCs w:val="19"/>
         </w:rPr>
       </w:pPr>
-      <w:bookmarkStart w:id="5" w:name="_GoBack"/>
-      <w:bookmarkEnd w:id="5"/>
       <w:r>
         <w:rPr>
           <w:rFonts w:ascii="Cascadia Mono" w:hAnsi="Cascadia Mono" w:cs="Cascadia Mono"/>
@@ -4353,9 +4740,6 @@
     <w:p>
       <w:pPr>
         <w:pStyle w:val="a5"/>
-        <w:rPr>
-          <w:rFonts w:hint="eastAsia"/>
-        </w:rPr>
       </w:pPr>
     </w:p>
     <w:sectPr>
@@ -8437,6 +8821,18 @@
     <w:uiPriority w:val="99"/>
     <w:rsid w:val="00736B54"/>
   </w:style>
+  <w:style w:type="character" w:styleId="aa">
+    <w:name w:val="FollowedHyperlink"/>
+    <w:basedOn w:val="a0"/>
+    <w:uiPriority w:val="99"/>
+    <w:semiHidden/>
+    <w:unhideWhenUsed/>
+    <w:rsid w:val="00E5647B"/>
+    <w:rPr>
+      <w:color w:val="954F72" w:themeColor="followedHyperlink"/>
+      <w:u w:val="single"/>
+    </w:rPr>
+  </w:style>
 </w:styles>
 </file>
 
@@ -8706,7 +9102,7 @@
 </file>
 
 <file path=customXml/itemProps1.xml><?xml version="1.0" encoding="utf-8"?>
-<ds:datastoreItem xmlns:ds="http://schemas.openxmlformats.org/officeDocument/2006/customXml" ds:itemID="{929A2DA2-AF94-40FB-86B7-CC0FE266435C}">
+<ds:datastoreItem xmlns:ds="http://schemas.openxmlformats.org/officeDocument/2006/customXml" ds:itemID="{DA7D6E46-BCA5-4495-BFF0-77FF2FE65274}">
   <ds:schemaRefs>
     <ds:schemaRef ds:uri="http://schemas.openxmlformats.org/officeDocument/2006/bibliography"/>
   </ds:schemaRefs>

</xml_diff>